<commit_message>
updating HTML and Word versions
</commit_message>
<xml_diff>
--- a/DGIWG_GitHub_report_draft1.docx
+++ b/DGIWG_GitHub_report_draft1.docx
@@ -4,55 +4,910 @@
   <w:body>
     <w:p>
       <w:pPr>
-        <w:shd w:val="clear" w:color="auto" w:fill="FFFFFF"/>
-        <w:spacing w:before="240" w:after="0" w:line="240" w:lineRule="auto"/>
-        <w:jc w:val="both"/>
-        <w:outlineLvl w:val="0"/>
-        <w:rPr>
-          <w:rFonts w:ascii="Helvetica" w:eastAsia="Times New Roman" w:hAnsi="Helvetica" w:cs="Helvetica"/>
+        <w:jc w:val="center"/>
+        <w:rPr>
+          <w:rFonts w:ascii="Helvetica" w:hAnsi="Helvetica" w:cs="Helvetica"/>
+          <w:color w:val="222222"/>
+        </w:rPr>
+      </w:pPr>
+      <w:r>
+        <w:rPr>
+          <w:rFonts w:ascii="Helvetica" w:hAnsi="Helvetica" w:cs="Helvetica"/>
+          <w:noProof/>
+          <w:color w:val="222222"/>
+          <w:lang w:eastAsia="fr-FR"/>
+        </w:rPr>
+        <w:drawing>
+          <wp:inline distT="0" distB="0" distL="0" distR="0">
+            <wp:extent cx="1905000" cy="1905000"/>
+            <wp:effectExtent l="0" t="0" r="0" b="0"/>
+            <wp:docPr id="8" name="Image 8" descr="DGIWG Logo"/>
+            <wp:cNvGraphicFramePr>
+              <a:graphicFrameLocks xmlns:a="http://schemas.openxmlformats.org/drawingml/2006/main" noChangeAspect="1"/>
+            </wp:cNvGraphicFramePr>
+            <a:graphic xmlns:a="http://schemas.openxmlformats.org/drawingml/2006/main">
+              <a:graphicData uri="http://schemas.openxmlformats.org/drawingml/2006/picture">
+                <pic:pic xmlns:pic="http://schemas.openxmlformats.org/drawingml/2006/picture">
+                  <pic:nvPicPr>
+                    <pic:cNvPr id="0" name="Picture 1" descr="DGIWG Logo"/>
+                    <pic:cNvPicPr>
+                      <a:picLocks noChangeAspect="1" noChangeArrowheads="1"/>
+                    </pic:cNvPicPr>
+                  </pic:nvPicPr>
+                  <pic:blipFill>
+                    <a:blip r:embed="rId6" cstate="print">
+                      <a:extLst>
+                        <a:ext uri="{28A0092B-C50C-407E-A947-70E740481C1C}">
+                          <a14:useLocalDpi xmlns:a14="http://schemas.microsoft.com/office/drawing/2010/main" val="0"/>
+                        </a:ext>
+                      </a:extLst>
+                    </a:blip>
+                    <a:srcRect/>
+                    <a:stretch>
+                      <a:fillRect/>
+                    </a:stretch>
+                  </pic:blipFill>
+                  <pic:spPr bwMode="auto">
+                    <a:xfrm>
+                      <a:off x="0" y="0"/>
+                      <a:ext cx="1905000" cy="1905000"/>
+                    </a:xfrm>
+                    <a:prstGeom prst="rect">
+                      <a:avLst/>
+                    </a:prstGeom>
+                    <a:noFill/>
+                    <a:ln>
+                      <a:noFill/>
+                    </a:ln>
+                  </pic:spPr>
+                </pic:pic>
+              </a:graphicData>
+            </a:graphic>
+          </wp:inline>
+        </w:drawing>
+      </w:r>
+    </w:p>
+    <w:p>
+      <w:pPr>
+        <w:pStyle w:val="Titre1"/>
+        <w:spacing w:before="240" w:beforeAutospacing="0" w:after="120" w:afterAutospacing="0"/>
+        <w:rPr>
+          <w:rFonts w:ascii="Helvetica" w:hAnsi="Helvetica" w:cs="Helvetica"/>
+          <w:b w:val="0"/>
+          <w:bCs w:val="0"/>
           <w:color w:val="000000"/>
-          <w:kern w:val="36"/>
           <w:sz w:val="66"/>
           <w:szCs w:val="66"/>
-          <w:lang w:val="en-US" w:eastAsia="fr-FR"/>
-        </w:rPr>
-      </w:pPr>
-      <w:r>
-        <w:rPr>
-          <w:rFonts w:ascii="Helvetica" w:eastAsia="Times New Roman" w:hAnsi="Helvetica" w:cs="Helvetica"/>
+        </w:rPr>
+      </w:pPr>
+      <w:r>
+        <w:rPr>
+          <w:rFonts w:ascii="Helvetica" w:hAnsi="Helvetica" w:cs="Helvetica"/>
+          <w:b w:val="0"/>
+          <w:bCs w:val="0"/>
           <w:color w:val="000000"/>
-          <w:kern w:val="36"/>
           <w:sz w:val="66"/>
           <w:szCs w:val="66"/>
-          <w:lang w:val="en-US" w:eastAsia="fr-FR"/>
         </w:rPr>
         <w:t xml:space="preserve">DGIWG </w:t>
       </w:r>
       <w:proofErr w:type="spellStart"/>
       <w:r>
         <w:rPr>
-          <w:rFonts w:ascii="Helvetica" w:eastAsia="Times New Roman" w:hAnsi="Helvetica" w:cs="Helvetica"/>
+          <w:rFonts w:ascii="Helvetica" w:hAnsi="Helvetica" w:cs="Helvetica"/>
+          <w:b w:val="0"/>
+          <w:bCs w:val="0"/>
           <w:color w:val="000000"/>
-          <w:kern w:val="36"/>
           <w:sz w:val="66"/>
           <w:szCs w:val="66"/>
-          <w:lang w:val="en-US" w:eastAsia="fr-FR"/>
         </w:rPr>
         <w:t>GitHub</w:t>
       </w:r>
       <w:proofErr w:type="spellEnd"/>
       <w:r>
         <w:rPr>
-          <w:rFonts w:ascii="Helvetica" w:eastAsia="Times New Roman" w:hAnsi="Helvetica" w:cs="Helvetica"/>
+          <w:rFonts w:ascii="Helvetica" w:hAnsi="Helvetica" w:cs="Helvetica"/>
+          <w:b w:val="0"/>
+          <w:bCs w:val="0"/>
           <w:color w:val="000000"/>
-          <w:kern w:val="36"/>
           <w:sz w:val="66"/>
           <w:szCs w:val="66"/>
-          <w:lang w:val="en-US" w:eastAsia="fr-FR"/>
         </w:rPr>
         <w:t xml:space="preserve"> report</w:t>
       </w:r>
     </w:p>
+    <w:tbl>
+      <w:tblPr>
+        <w:tblW w:w="0" w:type="auto"/>
+        <w:tblCellSpacing w:w="15" w:type="dxa"/>
+        <w:tblBorders>
+          <w:top w:val="single" w:sz="6" w:space="0" w:color="DDDDDD"/>
+          <w:left w:val="single" w:sz="6" w:space="0" w:color="DDDDDD"/>
+          <w:bottom w:val="single" w:sz="6" w:space="0" w:color="DDDDDD"/>
+          <w:right w:val="single" w:sz="6" w:space="0" w:color="DDDDDD"/>
+        </w:tblBorders>
+        <w:shd w:val="clear" w:color="auto" w:fill="FFFFFF"/>
+        <w:tblCellMar>
+          <w:top w:w="15" w:type="dxa"/>
+          <w:left w:w="15" w:type="dxa"/>
+          <w:bottom w:w="15" w:type="dxa"/>
+          <w:right w:w="15" w:type="dxa"/>
+        </w:tblCellMar>
+        <w:tblLook w:val="04A0" w:firstRow="1" w:lastRow="0" w:firstColumn="1" w:lastColumn="0" w:noHBand="0" w:noVBand="1"/>
+      </w:tblPr>
+      <w:tblGrid>
+        <w:gridCol w:w="1689"/>
+        <w:gridCol w:w="7773"/>
+      </w:tblGrid>
+      <w:tr>
+        <w:trPr>
+          <w:tblHeader/>
+          <w:tblCellSpacing w:w="15" w:type="dxa"/>
+        </w:trPr>
+        <w:tc>
+          <w:tcPr>
+            <w:tcW w:w="0" w:type="auto"/>
+            <w:shd w:val="clear" w:color="auto" w:fill="F5F5F5"/>
+            <w:tcMar>
+              <w:top w:w="120" w:type="dxa"/>
+              <w:left w:w="150" w:type="dxa"/>
+              <w:bottom w:w="150" w:type="dxa"/>
+              <w:right w:w="150" w:type="dxa"/>
+            </w:tcMar>
+            <w:hideMark/>
+          </w:tcPr>
+          <w:p>
+            <w:pPr>
+              <w:rPr>
+                <w:b/>
+                <w:bCs/>
+                <w:color w:val="222222"/>
+                <w:sz w:val="24"/>
+                <w:szCs w:val="24"/>
+              </w:rPr>
+            </w:pPr>
+            <w:r>
+              <w:rPr>
+                <w:b/>
+                <w:bCs/>
+                <w:color w:val="222222"/>
+              </w:rPr>
+              <w:t>Document type:</w:t>
+            </w:r>
+          </w:p>
+        </w:tc>
+        <w:tc>
+          <w:tcPr>
+            <w:tcW w:w="0" w:type="auto"/>
+            <w:shd w:val="clear" w:color="auto" w:fill="F5F5F5"/>
+            <w:tcMar>
+              <w:top w:w="120" w:type="dxa"/>
+              <w:left w:w="150" w:type="dxa"/>
+              <w:bottom w:w="150" w:type="dxa"/>
+              <w:right w:w="150" w:type="dxa"/>
+            </w:tcMar>
+            <w:hideMark/>
+          </w:tcPr>
+          <w:p>
+            <w:pPr>
+              <w:rPr>
+                <w:b/>
+                <w:bCs/>
+                <w:color w:val="222222"/>
+                <w:sz w:val="24"/>
+                <w:szCs w:val="24"/>
+              </w:rPr>
+            </w:pPr>
+            <w:proofErr w:type="spellStart"/>
+            <w:r>
+              <w:rPr>
+                <w:b/>
+                <w:bCs/>
+                <w:color w:val="222222"/>
+              </w:rPr>
+              <w:t>Technical</w:t>
+            </w:r>
+            <w:proofErr w:type="spellEnd"/>
+            <w:r>
+              <w:rPr>
+                <w:b/>
+                <w:bCs/>
+                <w:color w:val="222222"/>
+              </w:rPr>
+              <w:t xml:space="preserve"> Report</w:t>
+            </w:r>
+          </w:p>
+        </w:tc>
+      </w:tr>
+      <w:tr>
+        <w:trPr>
+          <w:tblCellSpacing w:w="15" w:type="dxa"/>
+        </w:trPr>
+        <w:tc>
+          <w:tcPr>
+            <w:tcW w:w="0" w:type="auto"/>
+            <w:shd w:val="clear" w:color="auto" w:fill="FFFFFF"/>
+            <w:tcMar>
+              <w:top w:w="135" w:type="dxa"/>
+              <w:left w:w="150" w:type="dxa"/>
+              <w:bottom w:w="135" w:type="dxa"/>
+              <w:right w:w="150" w:type="dxa"/>
+            </w:tcMar>
+            <w:hideMark/>
+          </w:tcPr>
+          <w:p>
+            <w:pPr>
+              <w:pStyle w:val="tableblock"/>
+              <w:spacing w:before="0" w:beforeAutospacing="0" w:after="0" w:afterAutospacing="0"/>
+              <w:rPr>
+                <w:rFonts w:ascii="Helvetica" w:hAnsi="Helvetica" w:cs="Helvetica"/>
+                <w:color w:val="222222"/>
+                <w:sz w:val="23"/>
+                <w:szCs w:val="23"/>
+              </w:rPr>
+            </w:pPr>
+            <w:r>
+              <w:rPr>
+                <w:rFonts w:ascii="Helvetica" w:hAnsi="Helvetica" w:cs="Helvetica"/>
+                <w:color w:val="222222"/>
+                <w:sz w:val="23"/>
+                <w:szCs w:val="23"/>
+              </w:rPr>
+              <w:t>Document date:</w:t>
+            </w:r>
+          </w:p>
+        </w:tc>
+        <w:tc>
+          <w:tcPr>
+            <w:tcW w:w="0" w:type="auto"/>
+            <w:shd w:val="clear" w:color="auto" w:fill="FFFFFF"/>
+            <w:tcMar>
+              <w:top w:w="135" w:type="dxa"/>
+              <w:left w:w="150" w:type="dxa"/>
+              <w:bottom w:w="135" w:type="dxa"/>
+              <w:right w:w="150" w:type="dxa"/>
+            </w:tcMar>
+            <w:hideMark/>
+          </w:tcPr>
+          <w:p>
+            <w:pPr>
+              <w:pStyle w:val="tableblock"/>
+              <w:spacing w:before="0" w:beforeAutospacing="0" w:after="0" w:afterAutospacing="0"/>
+              <w:rPr>
+                <w:rFonts w:ascii="Helvetica" w:hAnsi="Helvetica" w:cs="Helvetica"/>
+                <w:color w:val="222222"/>
+                <w:sz w:val="23"/>
+                <w:szCs w:val="23"/>
+              </w:rPr>
+            </w:pPr>
+            <w:r>
+              <w:rPr>
+                <w:rFonts w:ascii="Helvetica" w:hAnsi="Helvetica" w:cs="Helvetica"/>
+                <w:color w:val="222222"/>
+                <w:sz w:val="23"/>
+                <w:szCs w:val="23"/>
+              </w:rPr>
+              <w:t xml:space="preserve">21 </w:t>
+            </w:r>
+            <w:proofErr w:type="spellStart"/>
+            <w:r>
+              <w:rPr>
+                <w:rFonts w:ascii="Helvetica" w:hAnsi="Helvetica" w:cs="Helvetica"/>
+                <w:color w:val="222222"/>
+                <w:sz w:val="23"/>
+                <w:szCs w:val="23"/>
+              </w:rPr>
+              <w:t>January</w:t>
+            </w:r>
+            <w:proofErr w:type="spellEnd"/>
+            <w:r>
+              <w:rPr>
+                <w:rFonts w:ascii="Helvetica" w:hAnsi="Helvetica" w:cs="Helvetica"/>
+                <w:color w:val="222222"/>
+                <w:sz w:val="23"/>
+                <w:szCs w:val="23"/>
+              </w:rPr>
+              <w:t xml:space="preserve"> 2020</w:t>
+            </w:r>
+          </w:p>
+        </w:tc>
+      </w:tr>
+      <w:tr>
+        <w:trPr>
+          <w:tblCellSpacing w:w="15" w:type="dxa"/>
+        </w:trPr>
+        <w:tc>
+          <w:tcPr>
+            <w:tcW w:w="0" w:type="auto"/>
+            <w:shd w:val="clear" w:color="auto" w:fill="F9F9F9"/>
+            <w:tcMar>
+              <w:top w:w="135" w:type="dxa"/>
+              <w:left w:w="150" w:type="dxa"/>
+              <w:bottom w:w="135" w:type="dxa"/>
+              <w:right w:w="150" w:type="dxa"/>
+            </w:tcMar>
+            <w:hideMark/>
+          </w:tcPr>
+          <w:p>
+            <w:pPr>
+              <w:pStyle w:val="tableblock"/>
+              <w:spacing w:before="0" w:beforeAutospacing="0" w:after="0" w:afterAutospacing="0"/>
+              <w:rPr>
+                <w:rFonts w:ascii="Helvetica" w:hAnsi="Helvetica" w:cs="Helvetica"/>
+                <w:color w:val="222222"/>
+                <w:sz w:val="23"/>
+                <w:szCs w:val="23"/>
+              </w:rPr>
+            </w:pPr>
+            <w:r>
+              <w:rPr>
+                <w:rFonts w:ascii="Helvetica" w:hAnsi="Helvetica" w:cs="Helvetica"/>
+                <w:color w:val="222222"/>
+                <w:sz w:val="23"/>
+                <w:szCs w:val="23"/>
+              </w:rPr>
+              <w:t xml:space="preserve">Edition </w:t>
+            </w:r>
+            <w:proofErr w:type="spellStart"/>
+            <w:r>
+              <w:rPr>
+                <w:rFonts w:ascii="Helvetica" w:hAnsi="Helvetica" w:cs="Helvetica"/>
+                <w:color w:val="222222"/>
+                <w:sz w:val="23"/>
+                <w:szCs w:val="23"/>
+              </w:rPr>
+              <w:t>number</w:t>
+            </w:r>
+            <w:proofErr w:type="spellEnd"/>
+            <w:r>
+              <w:rPr>
+                <w:rFonts w:ascii="Helvetica" w:hAnsi="Helvetica" w:cs="Helvetica"/>
+                <w:color w:val="222222"/>
+                <w:sz w:val="23"/>
+                <w:szCs w:val="23"/>
+              </w:rPr>
+              <w:t>:</w:t>
+            </w:r>
+          </w:p>
+        </w:tc>
+        <w:tc>
+          <w:tcPr>
+            <w:tcW w:w="0" w:type="auto"/>
+            <w:shd w:val="clear" w:color="auto" w:fill="F9F9F9"/>
+            <w:tcMar>
+              <w:top w:w="135" w:type="dxa"/>
+              <w:left w:w="150" w:type="dxa"/>
+              <w:bottom w:w="135" w:type="dxa"/>
+              <w:right w:w="150" w:type="dxa"/>
+            </w:tcMar>
+            <w:hideMark/>
+          </w:tcPr>
+          <w:p>
+            <w:pPr>
+              <w:pStyle w:val="tableblock"/>
+              <w:spacing w:before="0" w:beforeAutospacing="0" w:after="0" w:afterAutospacing="0"/>
+              <w:rPr>
+                <w:rFonts w:ascii="Helvetica" w:hAnsi="Helvetica" w:cs="Helvetica"/>
+                <w:color w:val="222222"/>
+                <w:sz w:val="23"/>
+                <w:szCs w:val="23"/>
+              </w:rPr>
+            </w:pPr>
+            <w:r>
+              <w:rPr>
+                <w:rFonts w:ascii="Helvetica" w:hAnsi="Helvetica" w:cs="Helvetica"/>
+                <w:color w:val="222222"/>
+                <w:sz w:val="23"/>
+                <w:szCs w:val="23"/>
+              </w:rPr>
+              <w:t>0.1.0</w:t>
+            </w:r>
+          </w:p>
+        </w:tc>
+      </w:tr>
+      <w:tr>
+        <w:trPr>
+          <w:tblCellSpacing w:w="15" w:type="dxa"/>
+        </w:trPr>
+        <w:tc>
+          <w:tcPr>
+            <w:tcW w:w="0" w:type="auto"/>
+            <w:shd w:val="clear" w:color="auto" w:fill="FFFFFF"/>
+            <w:tcMar>
+              <w:top w:w="135" w:type="dxa"/>
+              <w:left w:w="150" w:type="dxa"/>
+              <w:bottom w:w="135" w:type="dxa"/>
+              <w:right w:w="150" w:type="dxa"/>
+            </w:tcMar>
+            <w:hideMark/>
+          </w:tcPr>
+          <w:p>
+            <w:pPr>
+              <w:pStyle w:val="tableblock"/>
+              <w:spacing w:before="0" w:beforeAutospacing="0" w:after="0" w:afterAutospacing="0"/>
+              <w:rPr>
+                <w:rFonts w:ascii="Helvetica" w:hAnsi="Helvetica" w:cs="Helvetica"/>
+                <w:color w:val="222222"/>
+                <w:sz w:val="23"/>
+                <w:szCs w:val="23"/>
+              </w:rPr>
+            </w:pPr>
+            <w:proofErr w:type="spellStart"/>
+            <w:r>
+              <w:rPr>
+                <w:rFonts w:ascii="Helvetica" w:hAnsi="Helvetica" w:cs="Helvetica"/>
+                <w:color w:val="222222"/>
+                <w:sz w:val="23"/>
+                <w:szCs w:val="23"/>
+              </w:rPr>
+              <w:t>Responsible</w:t>
+            </w:r>
+            <w:proofErr w:type="spellEnd"/>
+            <w:r>
+              <w:rPr>
+                <w:rFonts w:ascii="Helvetica" w:hAnsi="Helvetica" w:cs="Helvetica"/>
+                <w:color w:val="222222"/>
+                <w:sz w:val="23"/>
+                <w:szCs w:val="23"/>
+              </w:rPr>
+              <w:t xml:space="preserve"> Party:</w:t>
+            </w:r>
+          </w:p>
+        </w:tc>
+        <w:tc>
+          <w:tcPr>
+            <w:tcW w:w="0" w:type="auto"/>
+            <w:shd w:val="clear" w:color="auto" w:fill="FFFFFF"/>
+            <w:tcMar>
+              <w:top w:w="135" w:type="dxa"/>
+              <w:left w:w="150" w:type="dxa"/>
+              <w:bottom w:w="135" w:type="dxa"/>
+              <w:right w:w="150" w:type="dxa"/>
+            </w:tcMar>
+            <w:hideMark/>
+          </w:tcPr>
+          <w:p>
+            <w:pPr>
+              <w:pStyle w:val="tableblock"/>
+              <w:spacing w:before="0" w:beforeAutospacing="0" w:after="0" w:afterAutospacing="0"/>
+              <w:rPr>
+                <w:rFonts w:ascii="Helvetica" w:hAnsi="Helvetica" w:cs="Helvetica"/>
+                <w:color w:val="222222"/>
+                <w:sz w:val="23"/>
+                <w:szCs w:val="23"/>
+              </w:rPr>
+            </w:pPr>
+            <w:r>
+              <w:rPr>
+                <w:rFonts w:ascii="Helvetica" w:hAnsi="Helvetica" w:cs="Helvetica"/>
+                <w:color w:val="222222"/>
+                <w:sz w:val="23"/>
+                <w:szCs w:val="23"/>
+              </w:rPr>
+              <w:t>DGIWG</w:t>
+            </w:r>
+          </w:p>
+        </w:tc>
+      </w:tr>
+      <w:tr>
+        <w:trPr>
+          <w:tblCellSpacing w:w="15" w:type="dxa"/>
+        </w:trPr>
+        <w:tc>
+          <w:tcPr>
+            <w:tcW w:w="0" w:type="auto"/>
+            <w:shd w:val="clear" w:color="auto" w:fill="F9F9F9"/>
+            <w:tcMar>
+              <w:top w:w="135" w:type="dxa"/>
+              <w:left w:w="150" w:type="dxa"/>
+              <w:bottom w:w="135" w:type="dxa"/>
+              <w:right w:w="150" w:type="dxa"/>
+            </w:tcMar>
+            <w:hideMark/>
+          </w:tcPr>
+          <w:p>
+            <w:pPr>
+              <w:pStyle w:val="tableblock"/>
+              <w:spacing w:before="0" w:beforeAutospacing="0" w:after="0" w:afterAutospacing="0"/>
+              <w:rPr>
+                <w:rFonts w:ascii="Helvetica" w:hAnsi="Helvetica" w:cs="Helvetica"/>
+                <w:color w:val="222222"/>
+                <w:sz w:val="23"/>
+                <w:szCs w:val="23"/>
+              </w:rPr>
+            </w:pPr>
+            <w:r>
+              <w:rPr>
+                <w:rFonts w:ascii="Helvetica" w:hAnsi="Helvetica" w:cs="Helvetica"/>
+                <w:color w:val="222222"/>
+                <w:sz w:val="23"/>
+                <w:szCs w:val="23"/>
+              </w:rPr>
+              <w:t>Editor :</w:t>
+            </w:r>
+          </w:p>
+        </w:tc>
+        <w:tc>
+          <w:tcPr>
+            <w:tcW w:w="0" w:type="auto"/>
+            <w:shd w:val="clear" w:color="auto" w:fill="F9F9F9"/>
+            <w:tcMar>
+              <w:top w:w="135" w:type="dxa"/>
+              <w:left w:w="150" w:type="dxa"/>
+              <w:bottom w:w="135" w:type="dxa"/>
+              <w:right w:w="150" w:type="dxa"/>
+            </w:tcMar>
+            <w:hideMark/>
+          </w:tcPr>
+          <w:p>
+            <w:pPr>
+              <w:pStyle w:val="tableblock"/>
+              <w:spacing w:before="0" w:beforeAutospacing="0" w:after="0" w:afterAutospacing="0"/>
+              <w:rPr>
+                <w:rFonts w:ascii="Helvetica" w:hAnsi="Helvetica" w:cs="Helvetica"/>
+                <w:color w:val="222222"/>
+                <w:sz w:val="23"/>
+                <w:szCs w:val="23"/>
+              </w:rPr>
+            </w:pPr>
+            <w:r>
+              <w:rPr>
+                <w:rFonts w:ascii="Helvetica" w:hAnsi="Helvetica" w:cs="Helvetica"/>
+                <w:color w:val="222222"/>
+                <w:sz w:val="23"/>
+                <w:szCs w:val="23"/>
+              </w:rPr>
+              <w:t>Dimitri Sarafinof</w:t>
+            </w:r>
+          </w:p>
+        </w:tc>
+      </w:tr>
+      <w:tr>
+        <w:trPr>
+          <w:tblCellSpacing w:w="15" w:type="dxa"/>
+        </w:trPr>
+        <w:tc>
+          <w:tcPr>
+            <w:tcW w:w="0" w:type="auto"/>
+            <w:shd w:val="clear" w:color="auto" w:fill="FFFFFF"/>
+            <w:tcMar>
+              <w:top w:w="135" w:type="dxa"/>
+              <w:left w:w="150" w:type="dxa"/>
+              <w:bottom w:w="135" w:type="dxa"/>
+              <w:right w:w="150" w:type="dxa"/>
+            </w:tcMar>
+            <w:hideMark/>
+          </w:tcPr>
+          <w:p>
+            <w:pPr>
+              <w:pStyle w:val="tableblock"/>
+              <w:spacing w:before="0" w:beforeAutospacing="0" w:after="0" w:afterAutospacing="0"/>
+              <w:rPr>
+                <w:rFonts w:ascii="Helvetica" w:hAnsi="Helvetica" w:cs="Helvetica"/>
+                <w:color w:val="222222"/>
+                <w:sz w:val="23"/>
+                <w:szCs w:val="23"/>
+              </w:rPr>
+            </w:pPr>
+            <w:r>
+              <w:rPr>
+                <w:rFonts w:ascii="Helvetica" w:hAnsi="Helvetica" w:cs="Helvetica"/>
+                <w:color w:val="222222"/>
+                <w:sz w:val="23"/>
+                <w:szCs w:val="23"/>
+              </w:rPr>
+              <w:t>Audience:</w:t>
+            </w:r>
+          </w:p>
+        </w:tc>
+        <w:tc>
+          <w:tcPr>
+            <w:tcW w:w="0" w:type="auto"/>
+            <w:shd w:val="clear" w:color="auto" w:fill="FFFFFF"/>
+            <w:tcMar>
+              <w:top w:w="135" w:type="dxa"/>
+              <w:left w:w="150" w:type="dxa"/>
+              <w:bottom w:w="135" w:type="dxa"/>
+              <w:right w:w="150" w:type="dxa"/>
+            </w:tcMar>
+            <w:hideMark/>
+          </w:tcPr>
+          <w:p>
+            <w:pPr>
+              <w:pStyle w:val="tableblock"/>
+              <w:spacing w:before="0" w:beforeAutospacing="0" w:after="0" w:afterAutospacing="0"/>
+              <w:rPr>
+                <w:rFonts w:ascii="Helvetica" w:hAnsi="Helvetica" w:cs="Helvetica"/>
+                <w:color w:val="222222"/>
+                <w:sz w:val="23"/>
+                <w:szCs w:val="23"/>
+              </w:rPr>
+            </w:pPr>
+            <w:r>
+              <w:rPr>
+                <w:rFonts w:ascii="Helvetica" w:hAnsi="Helvetica" w:cs="Helvetica"/>
+                <w:color w:val="222222"/>
+                <w:sz w:val="23"/>
+                <w:szCs w:val="23"/>
+              </w:rPr>
+              <w:t xml:space="preserve">DGIWG participants and </w:t>
+            </w:r>
+            <w:proofErr w:type="spellStart"/>
+            <w:r>
+              <w:rPr>
+                <w:rFonts w:ascii="Helvetica" w:hAnsi="Helvetica" w:cs="Helvetica"/>
+                <w:color w:val="222222"/>
+                <w:sz w:val="23"/>
+                <w:szCs w:val="23"/>
+              </w:rPr>
+              <w:t>associates</w:t>
+            </w:r>
+            <w:proofErr w:type="spellEnd"/>
+          </w:p>
+        </w:tc>
+      </w:tr>
+      <w:tr>
+        <w:trPr>
+          <w:tblCellSpacing w:w="15" w:type="dxa"/>
+        </w:trPr>
+        <w:tc>
+          <w:tcPr>
+            <w:tcW w:w="0" w:type="auto"/>
+            <w:shd w:val="clear" w:color="auto" w:fill="F9F9F9"/>
+            <w:tcMar>
+              <w:top w:w="135" w:type="dxa"/>
+              <w:left w:w="150" w:type="dxa"/>
+              <w:bottom w:w="135" w:type="dxa"/>
+              <w:right w:w="150" w:type="dxa"/>
+            </w:tcMar>
+            <w:hideMark/>
+          </w:tcPr>
+          <w:p>
+            <w:pPr>
+              <w:pStyle w:val="tableblock"/>
+              <w:spacing w:before="0" w:beforeAutospacing="0" w:after="0" w:afterAutospacing="0"/>
+              <w:rPr>
+                <w:rFonts w:ascii="Helvetica" w:hAnsi="Helvetica" w:cs="Helvetica"/>
+                <w:color w:val="222222"/>
+                <w:sz w:val="23"/>
+                <w:szCs w:val="23"/>
+              </w:rPr>
+            </w:pPr>
+            <w:r>
+              <w:rPr>
+                <w:rFonts w:ascii="Helvetica" w:hAnsi="Helvetica" w:cs="Helvetica"/>
+                <w:color w:val="222222"/>
+                <w:sz w:val="23"/>
+                <w:szCs w:val="23"/>
+              </w:rPr>
+              <w:t>Abstract:</w:t>
+            </w:r>
+          </w:p>
+        </w:tc>
+        <w:tc>
+          <w:tcPr>
+            <w:tcW w:w="0" w:type="auto"/>
+            <w:shd w:val="clear" w:color="auto" w:fill="F9F9F9"/>
+            <w:tcMar>
+              <w:top w:w="135" w:type="dxa"/>
+              <w:left w:w="150" w:type="dxa"/>
+              <w:bottom w:w="135" w:type="dxa"/>
+              <w:right w:w="150" w:type="dxa"/>
+            </w:tcMar>
+            <w:hideMark/>
+          </w:tcPr>
+          <w:p>
+            <w:pPr>
+              <w:pStyle w:val="tableblock"/>
+              <w:spacing w:before="0" w:beforeAutospacing="0" w:after="0" w:afterAutospacing="0"/>
+              <w:rPr>
+                <w:rFonts w:ascii="Helvetica" w:hAnsi="Helvetica" w:cs="Helvetica"/>
+                <w:color w:val="222222"/>
+                <w:sz w:val="23"/>
+                <w:szCs w:val="23"/>
+                <w:lang w:val="en-US"/>
+              </w:rPr>
+            </w:pPr>
+            <w:r>
+              <w:rPr>
+                <w:rFonts w:ascii="Helvetica" w:hAnsi="Helvetica" w:cs="Helvetica"/>
+                <w:color w:val="222222"/>
+                <w:sz w:val="23"/>
+                <w:szCs w:val="23"/>
+                <w:lang w:val="en-US"/>
+              </w:rPr>
+              <w:t xml:space="preserve">This document describes the </w:t>
+            </w:r>
+            <w:proofErr w:type="spellStart"/>
+            <w:r>
+              <w:rPr>
+                <w:rFonts w:ascii="Helvetica" w:hAnsi="Helvetica" w:cs="Helvetica"/>
+                <w:color w:val="222222"/>
+                <w:sz w:val="23"/>
+                <w:szCs w:val="23"/>
+                <w:lang w:val="en-US"/>
+              </w:rPr>
+              <w:t>GitHub</w:t>
+            </w:r>
+            <w:proofErr w:type="spellEnd"/>
+            <w:r>
+              <w:rPr>
+                <w:rFonts w:ascii="Helvetica" w:hAnsi="Helvetica" w:cs="Helvetica"/>
+                <w:color w:val="222222"/>
+                <w:sz w:val="23"/>
+                <w:szCs w:val="23"/>
+                <w:lang w:val="en-US"/>
+              </w:rPr>
+              <w:t xml:space="preserve"> experimentation ran by DGIWG WSTP about using </w:t>
+            </w:r>
+            <w:proofErr w:type="spellStart"/>
+            <w:r>
+              <w:rPr>
+                <w:rFonts w:ascii="Helvetica" w:hAnsi="Helvetica" w:cs="Helvetica"/>
+                <w:color w:val="222222"/>
+                <w:sz w:val="23"/>
+                <w:szCs w:val="23"/>
+                <w:lang w:val="en-US"/>
+              </w:rPr>
+              <w:t>GitHub</w:t>
+            </w:r>
+            <w:proofErr w:type="spellEnd"/>
+            <w:r>
+              <w:rPr>
+                <w:rFonts w:ascii="Helvetica" w:hAnsi="Helvetica" w:cs="Helvetica"/>
+                <w:color w:val="222222"/>
+                <w:sz w:val="23"/>
+                <w:szCs w:val="23"/>
+                <w:lang w:val="en-US"/>
+              </w:rPr>
+              <w:t xml:space="preserve"> tools within the DGIWG specific standardization process.</w:t>
+            </w:r>
+          </w:p>
+        </w:tc>
+      </w:tr>
+      <w:tr>
+        <w:trPr>
+          <w:tblCellSpacing w:w="15" w:type="dxa"/>
+        </w:trPr>
+        <w:tc>
+          <w:tcPr>
+            <w:tcW w:w="0" w:type="auto"/>
+            <w:shd w:val="clear" w:color="auto" w:fill="FFFFFF"/>
+            <w:tcMar>
+              <w:top w:w="135" w:type="dxa"/>
+              <w:left w:w="150" w:type="dxa"/>
+              <w:bottom w:w="135" w:type="dxa"/>
+              <w:right w:w="150" w:type="dxa"/>
+            </w:tcMar>
+            <w:hideMark/>
+          </w:tcPr>
+          <w:p>
+            <w:pPr>
+              <w:pStyle w:val="tableblock"/>
+              <w:spacing w:before="0" w:beforeAutospacing="0" w:after="0" w:afterAutospacing="0"/>
+              <w:rPr>
+                <w:rFonts w:ascii="Helvetica" w:hAnsi="Helvetica" w:cs="Helvetica"/>
+                <w:color w:val="222222"/>
+                <w:sz w:val="23"/>
+                <w:szCs w:val="23"/>
+              </w:rPr>
+            </w:pPr>
+            <w:r>
+              <w:rPr>
+                <w:rFonts w:ascii="Helvetica" w:hAnsi="Helvetica" w:cs="Helvetica"/>
+                <w:color w:val="222222"/>
+                <w:sz w:val="23"/>
+                <w:szCs w:val="23"/>
+              </w:rPr>
+              <w:t>Copyright:</w:t>
+            </w:r>
+          </w:p>
+        </w:tc>
+        <w:tc>
+          <w:tcPr>
+            <w:tcW w:w="0" w:type="auto"/>
+            <w:shd w:val="clear" w:color="auto" w:fill="FFFFFF"/>
+            <w:tcMar>
+              <w:top w:w="135" w:type="dxa"/>
+              <w:left w:w="150" w:type="dxa"/>
+              <w:bottom w:w="135" w:type="dxa"/>
+              <w:right w:w="150" w:type="dxa"/>
+            </w:tcMar>
+            <w:hideMark/>
+          </w:tcPr>
+          <w:p>
+            <w:pPr>
+              <w:pStyle w:val="tableblock"/>
+              <w:spacing w:before="0" w:beforeAutospacing="0" w:after="0" w:afterAutospacing="0"/>
+              <w:rPr>
+                <w:rFonts w:ascii="Helvetica" w:hAnsi="Helvetica" w:cs="Helvetica"/>
+                <w:color w:val="222222"/>
+                <w:sz w:val="23"/>
+                <w:szCs w:val="23"/>
+                <w:lang w:val="en-US"/>
+              </w:rPr>
+            </w:pPr>
+            <w:r>
+              <w:rPr>
+                <w:rFonts w:ascii="Helvetica" w:hAnsi="Helvetica" w:cs="Helvetica"/>
+                <w:color w:val="222222"/>
+                <w:sz w:val="23"/>
+                <w:szCs w:val="23"/>
+                <w:lang w:val="en-US"/>
+              </w:rPr>
+              <w:t>© Copyright DGIWG, some rights reserved - (CC) (</w:t>
+            </w:r>
+            <w:proofErr w:type="gramStart"/>
+            <w:r>
+              <w:rPr>
+                <w:rFonts w:ascii="Helvetica" w:hAnsi="Helvetica" w:cs="Helvetica"/>
+                <w:color w:val="222222"/>
+                <w:sz w:val="23"/>
+                <w:szCs w:val="23"/>
+                <w:lang w:val="en-US"/>
+              </w:rPr>
+              <w:t>By:</w:t>
+            </w:r>
+            <w:proofErr w:type="gramEnd"/>
+            <w:r>
+              <w:rPr>
+                <w:rFonts w:ascii="Helvetica" w:hAnsi="Helvetica" w:cs="Helvetica"/>
+                <w:color w:val="222222"/>
+                <w:sz w:val="23"/>
+                <w:szCs w:val="23"/>
+                <w:lang w:val="en-US"/>
+              </w:rPr>
+              <w:t>) Attribution You are free: - to copy, distribute, display, and perform/execute the work - to make derivative works - to make commercial use of the work Under the following conditions: - (</w:t>
+            </w:r>
+            <w:proofErr w:type="gramStart"/>
+            <w:r>
+              <w:rPr>
+                <w:rFonts w:ascii="Helvetica" w:hAnsi="Helvetica" w:cs="Helvetica"/>
+                <w:color w:val="222222"/>
+                <w:sz w:val="23"/>
+                <w:szCs w:val="23"/>
+                <w:lang w:val="en-US"/>
+              </w:rPr>
+              <w:t>By:</w:t>
+            </w:r>
+            <w:proofErr w:type="gramEnd"/>
+            <w:r>
+              <w:rPr>
+                <w:rFonts w:ascii="Helvetica" w:hAnsi="Helvetica" w:cs="Helvetica"/>
+                <w:color w:val="222222"/>
+                <w:sz w:val="23"/>
+                <w:szCs w:val="23"/>
+                <w:lang w:val="en-US"/>
+              </w:rPr>
+              <w:t>) Attribution. You must give the original author (DGIWG) credit. - For any reuse or distribution, you must make clear to others the license terms of this work. Any of these conditions can be waived if you get permission from the copyright holder DGIWG. Your fair use and other rights are in no way affected by the above. This is a human-readable summary of the Legal Code (the full license is available from Creative Commons &lt;</w:t>
+            </w:r>
+            <w:hyperlink r:id="rId7" w:history="1">
+              <w:r>
+                <w:rPr>
+                  <w:rStyle w:val="Lienhypertexte"/>
+                  <w:rFonts w:ascii="Helvetica" w:hAnsi="Helvetica" w:cs="Helvetica"/>
+                  <w:color w:val="006699"/>
+                  <w:sz w:val="23"/>
+                  <w:szCs w:val="23"/>
+                  <w:lang w:val="en-US"/>
+                </w:rPr>
+                <w:t>http://creativecommons.org/licenses/by/2.0/</w:t>
+              </w:r>
+            </w:hyperlink>
+            <w:r>
+              <w:rPr>
+                <w:rFonts w:ascii="Helvetica" w:hAnsi="Helvetica" w:cs="Helvetica"/>
+                <w:color w:val="222222"/>
+                <w:sz w:val="23"/>
+                <w:szCs w:val="23"/>
+                <w:lang w:val="en-US"/>
+              </w:rPr>
+              <w:t> &gt;).</w:t>
+            </w:r>
+          </w:p>
+        </w:tc>
+      </w:tr>
+    </w:tbl>
     <w:p>
       <w:pPr>
         <w:shd w:val="clear" w:color="auto" w:fill="FFFFFF"/>
@@ -66,16 +921,29 @@
           <w:lang w:val="en-US" w:eastAsia="fr-FR"/>
         </w:rPr>
       </w:pPr>
-      <w:bookmarkStart w:id="0" w:name="_GoBack"/>
-      <w:bookmarkEnd w:id="0"/>
-      <w:r>
-        <w:rPr>
-          <w:rFonts w:ascii="Helvetica" w:eastAsia="Times New Roman" w:hAnsi="Helvetica" w:cs="Helvetica"/>
-          <w:color w:val="4D4D4D"/>
-          <w:sz w:val="41"/>
-          <w:szCs w:val="41"/>
-          <w:lang w:val="en-US" w:eastAsia="fr-FR"/>
-        </w:rPr>
+    </w:p>
+    <w:p>
+      <w:pPr>
+        <w:shd w:val="clear" w:color="auto" w:fill="FFFFFF"/>
+        <w:spacing w:after="120" w:line="240" w:lineRule="auto"/>
+        <w:jc w:val="both"/>
+        <w:rPr>
+          <w:rFonts w:ascii="Helvetica" w:eastAsia="Times New Roman" w:hAnsi="Helvetica" w:cs="Helvetica"/>
+          <w:color w:val="000000"/>
+          <w:sz w:val="55"/>
+          <w:szCs w:val="55"/>
+          <w:lang w:val="en-US" w:eastAsia="fr-FR"/>
+        </w:rPr>
+      </w:pPr>
+      <w:r>
+        <w:rPr>
+          <w:rFonts w:ascii="Helvetica" w:eastAsia="Times New Roman" w:hAnsi="Helvetica" w:cs="Helvetica"/>
+          <w:color w:val="000000"/>
+          <w:sz w:val="55"/>
+          <w:szCs w:val="55"/>
+          <w:lang w:val="en-US" w:eastAsia="fr-FR"/>
+        </w:rPr>
+        <w:lastRenderedPageBreak/>
         <w:t>Table of Contents</w:t>
       </w:r>
     </w:p>
@@ -88,17 +956,17 @@
         <w:rPr>
           <w:rFonts w:ascii="Helvetica" w:eastAsia="Times New Roman" w:hAnsi="Helvetica" w:cs="Helvetica"/>
           <w:color w:val="222222"/>
-          <w:sz w:val="23"/>
-          <w:szCs w:val="23"/>
-          <w:lang w:val="en-US" w:eastAsia="fr-FR"/>
-        </w:rPr>
-      </w:pPr>
-      <w:hyperlink r:id="rId6" w:anchor="_introduction" w:history="1">
+          <w:sz w:val="25"/>
+          <w:szCs w:val="23"/>
+          <w:lang w:val="en-US" w:eastAsia="fr-FR"/>
+        </w:rPr>
+      </w:pPr>
+      <w:hyperlink r:id="rId8" w:anchor="_introduction" w:history="1">
         <w:r>
           <w:rPr>
             <w:rFonts w:ascii="Helvetica" w:eastAsia="Times New Roman" w:hAnsi="Helvetica" w:cs="Helvetica"/>
             <w:color w:val="006699"/>
-            <w:sz w:val="23"/>
+            <w:sz w:val="25"/>
             <w:szCs w:val="23"/>
             <w:u w:val="single"/>
             <w:lang w:val="en-US" w:eastAsia="fr-FR"/>
@@ -116,17 +984,17 @@
         <w:rPr>
           <w:rFonts w:ascii="Helvetica" w:eastAsia="Times New Roman" w:hAnsi="Helvetica" w:cs="Helvetica"/>
           <w:color w:val="222222"/>
-          <w:sz w:val="23"/>
-          <w:szCs w:val="23"/>
-          <w:lang w:val="en-US" w:eastAsia="fr-FR"/>
-        </w:rPr>
-      </w:pPr>
-      <w:hyperlink r:id="rId7" w:anchor="_context" w:history="1">
+          <w:sz w:val="25"/>
+          <w:szCs w:val="23"/>
+          <w:lang w:val="en-US" w:eastAsia="fr-FR"/>
+        </w:rPr>
+      </w:pPr>
+      <w:hyperlink r:id="rId9" w:anchor="_context" w:history="1">
         <w:r>
           <w:rPr>
             <w:rFonts w:ascii="Helvetica" w:eastAsia="Times New Roman" w:hAnsi="Helvetica" w:cs="Helvetica"/>
             <w:color w:val="006699"/>
-            <w:sz w:val="23"/>
+            <w:sz w:val="25"/>
             <w:szCs w:val="23"/>
             <w:u w:val="single"/>
             <w:lang w:val="en-US" w:eastAsia="fr-FR"/>
@@ -144,17 +1012,17 @@
         <w:rPr>
           <w:rFonts w:ascii="Helvetica" w:eastAsia="Times New Roman" w:hAnsi="Helvetica" w:cs="Helvetica"/>
           <w:color w:val="222222"/>
-          <w:sz w:val="23"/>
-          <w:szCs w:val="23"/>
-          <w:lang w:val="en-US" w:eastAsia="fr-FR"/>
-        </w:rPr>
-      </w:pPr>
-      <w:hyperlink r:id="rId8" w:anchor="_aim" w:history="1">
+          <w:sz w:val="25"/>
+          <w:szCs w:val="23"/>
+          <w:lang w:val="en-US" w:eastAsia="fr-FR"/>
+        </w:rPr>
+      </w:pPr>
+      <w:hyperlink r:id="rId10" w:anchor="_aim" w:history="1">
         <w:r>
           <w:rPr>
             <w:rFonts w:ascii="Helvetica" w:eastAsia="Times New Roman" w:hAnsi="Helvetica" w:cs="Helvetica"/>
             <w:color w:val="006699"/>
-            <w:sz w:val="23"/>
+            <w:sz w:val="25"/>
             <w:szCs w:val="23"/>
             <w:u w:val="single"/>
             <w:lang w:val="en-US" w:eastAsia="fr-FR"/>
@@ -172,17 +1040,17 @@
         <w:rPr>
           <w:rFonts w:ascii="Helvetica" w:eastAsia="Times New Roman" w:hAnsi="Helvetica" w:cs="Helvetica"/>
           <w:color w:val="222222"/>
-          <w:sz w:val="23"/>
-          <w:szCs w:val="23"/>
-          <w:lang w:val="en-US" w:eastAsia="fr-FR"/>
-        </w:rPr>
-      </w:pPr>
-      <w:hyperlink r:id="rId9" w:anchor="_experimentation_description" w:history="1">
+          <w:sz w:val="25"/>
+          <w:szCs w:val="23"/>
+          <w:lang w:val="en-US" w:eastAsia="fr-FR"/>
+        </w:rPr>
+      </w:pPr>
+      <w:hyperlink r:id="rId11" w:anchor="_experimentation_description" w:history="1">
         <w:r>
           <w:rPr>
             <w:rFonts w:ascii="Helvetica" w:eastAsia="Times New Roman" w:hAnsi="Helvetica" w:cs="Helvetica"/>
             <w:color w:val="006699"/>
-            <w:sz w:val="23"/>
+            <w:sz w:val="25"/>
             <w:szCs w:val="23"/>
             <w:u w:val="single"/>
             <w:lang w:val="en-US" w:eastAsia="fr-FR"/>
@@ -200,17 +1068,17 @@
         <w:rPr>
           <w:rFonts w:ascii="Helvetica" w:eastAsia="Times New Roman" w:hAnsi="Helvetica" w:cs="Helvetica"/>
           <w:color w:val="222222"/>
-          <w:sz w:val="23"/>
-          <w:szCs w:val="23"/>
-          <w:lang w:val="en-US" w:eastAsia="fr-FR"/>
-        </w:rPr>
-      </w:pPr>
-      <w:hyperlink r:id="rId10" w:anchor="_github_setup" w:history="1">
+          <w:sz w:val="25"/>
+          <w:szCs w:val="23"/>
+          <w:lang w:val="en-US" w:eastAsia="fr-FR"/>
+        </w:rPr>
+      </w:pPr>
+      <w:hyperlink r:id="rId12" w:anchor="_github_setup" w:history="1">
         <w:r>
           <w:rPr>
             <w:rFonts w:ascii="Helvetica" w:eastAsia="Times New Roman" w:hAnsi="Helvetica" w:cs="Helvetica"/>
             <w:color w:val="006699"/>
-            <w:sz w:val="23"/>
+            <w:sz w:val="25"/>
             <w:szCs w:val="23"/>
             <w:u w:val="single"/>
             <w:lang w:val="en-US" w:eastAsia="fr-FR"/>
@@ -222,7 +1090,7 @@
           <w:rPr>
             <w:rFonts w:ascii="Helvetica" w:eastAsia="Times New Roman" w:hAnsi="Helvetica" w:cs="Helvetica"/>
             <w:color w:val="006699"/>
-            <w:sz w:val="23"/>
+            <w:sz w:val="25"/>
             <w:szCs w:val="23"/>
             <w:u w:val="single"/>
             <w:lang w:val="en-US" w:eastAsia="fr-FR"/>
@@ -234,7 +1102,7 @@
           <w:rPr>
             <w:rFonts w:ascii="Helvetica" w:eastAsia="Times New Roman" w:hAnsi="Helvetica" w:cs="Helvetica"/>
             <w:color w:val="006699"/>
-            <w:sz w:val="23"/>
+            <w:sz w:val="25"/>
             <w:szCs w:val="23"/>
             <w:u w:val="single"/>
             <w:lang w:val="en-US" w:eastAsia="fr-FR"/>
@@ -252,17 +1120,17 @@
         <w:rPr>
           <w:rFonts w:ascii="Helvetica" w:eastAsia="Times New Roman" w:hAnsi="Helvetica" w:cs="Helvetica"/>
           <w:color w:val="222222"/>
-          <w:sz w:val="23"/>
-          <w:szCs w:val="23"/>
-          <w:lang w:val="en-US" w:eastAsia="fr-FR"/>
-        </w:rPr>
-      </w:pPr>
-      <w:hyperlink r:id="rId11" w:anchor="_tutorial" w:history="1">
+          <w:sz w:val="25"/>
+          <w:szCs w:val="23"/>
+          <w:lang w:val="en-US" w:eastAsia="fr-FR"/>
+        </w:rPr>
+      </w:pPr>
+      <w:hyperlink r:id="rId13" w:anchor="_tutorial" w:history="1">
         <w:r>
           <w:rPr>
             <w:rFonts w:ascii="Helvetica" w:eastAsia="Times New Roman" w:hAnsi="Helvetica" w:cs="Helvetica"/>
             <w:color w:val="006699"/>
-            <w:sz w:val="23"/>
+            <w:sz w:val="25"/>
             <w:szCs w:val="23"/>
             <w:u w:val="single"/>
             <w:lang w:val="en-US" w:eastAsia="fr-FR"/>
@@ -280,17 +1148,17 @@
         <w:rPr>
           <w:rFonts w:ascii="Helvetica" w:eastAsia="Times New Roman" w:hAnsi="Helvetica" w:cs="Helvetica"/>
           <w:color w:val="222222"/>
-          <w:sz w:val="23"/>
-          <w:szCs w:val="23"/>
-          <w:lang w:val="en-US" w:eastAsia="fr-FR"/>
-        </w:rPr>
-      </w:pPr>
-      <w:hyperlink r:id="rId12" w:anchor="_document_template" w:history="1">
+          <w:sz w:val="25"/>
+          <w:szCs w:val="23"/>
+          <w:lang w:val="en-US" w:eastAsia="fr-FR"/>
+        </w:rPr>
+      </w:pPr>
+      <w:hyperlink r:id="rId14" w:anchor="_document_template" w:history="1">
         <w:r>
           <w:rPr>
             <w:rFonts w:ascii="Helvetica" w:eastAsia="Times New Roman" w:hAnsi="Helvetica" w:cs="Helvetica"/>
             <w:color w:val="006699"/>
-            <w:sz w:val="23"/>
+            <w:sz w:val="25"/>
             <w:szCs w:val="23"/>
             <w:u w:val="single"/>
             <w:lang w:val="en-US" w:eastAsia="fr-FR"/>
@@ -308,17 +1176,17 @@
         <w:rPr>
           <w:rFonts w:ascii="Helvetica" w:eastAsia="Times New Roman" w:hAnsi="Helvetica" w:cs="Helvetica"/>
           <w:color w:val="222222"/>
-          <w:sz w:val="23"/>
-          <w:szCs w:val="23"/>
-          <w:lang w:val="en-US" w:eastAsia="fr-FR"/>
-        </w:rPr>
-      </w:pPr>
-      <w:hyperlink r:id="rId13" w:anchor="_standard_development" w:history="1">
+          <w:sz w:val="25"/>
+          <w:szCs w:val="23"/>
+          <w:lang w:val="en-US" w:eastAsia="fr-FR"/>
+        </w:rPr>
+      </w:pPr>
+      <w:hyperlink r:id="rId15" w:anchor="_standard_development" w:history="1">
         <w:r>
           <w:rPr>
             <w:rFonts w:ascii="Helvetica" w:eastAsia="Times New Roman" w:hAnsi="Helvetica" w:cs="Helvetica"/>
             <w:color w:val="006699"/>
-            <w:sz w:val="23"/>
+            <w:sz w:val="25"/>
             <w:szCs w:val="23"/>
             <w:u w:val="single"/>
             <w:lang w:val="en-US" w:eastAsia="fr-FR"/>
@@ -336,17 +1204,17 @@
         <w:rPr>
           <w:rFonts w:ascii="Helvetica" w:eastAsia="Times New Roman" w:hAnsi="Helvetica" w:cs="Helvetica"/>
           <w:color w:val="222222"/>
-          <w:sz w:val="23"/>
-          <w:szCs w:val="23"/>
-          <w:lang w:val="en-US" w:eastAsia="fr-FR"/>
-        </w:rPr>
-      </w:pPr>
-      <w:hyperlink r:id="rId14" w:anchor="_and_what_about_gitlab" w:history="1">
+          <w:sz w:val="25"/>
+          <w:szCs w:val="23"/>
+          <w:lang w:val="en-US" w:eastAsia="fr-FR"/>
+        </w:rPr>
+      </w:pPr>
+      <w:hyperlink r:id="rId16" w:anchor="_and_what_about_gitlab" w:history="1">
         <w:r>
           <w:rPr>
             <w:rFonts w:ascii="Helvetica" w:eastAsia="Times New Roman" w:hAnsi="Helvetica" w:cs="Helvetica"/>
             <w:color w:val="006699"/>
-            <w:sz w:val="23"/>
+            <w:sz w:val="25"/>
             <w:szCs w:val="23"/>
             <w:u w:val="single"/>
             <w:lang w:val="en-US" w:eastAsia="fr-FR"/>
@@ -358,7 +1226,7 @@
           <w:rPr>
             <w:rFonts w:ascii="Helvetica" w:eastAsia="Times New Roman" w:hAnsi="Helvetica" w:cs="Helvetica"/>
             <w:color w:val="006699"/>
-            <w:sz w:val="23"/>
+            <w:sz w:val="25"/>
             <w:szCs w:val="23"/>
             <w:u w:val="single"/>
             <w:lang w:val="en-US" w:eastAsia="fr-FR"/>
@@ -370,7 +1238,7 @@
           <w:rPr>
             <w:rFonts w:ascii="Helvetica" w:eastAsia="Times New Roman" w:hAnsi="Helvetica" w:cs="Helvetica"/>
             <w:color w:val="006699"/>
-            <w:sz w:val="23"/>
+            <w:sz w:val="25"/>
             <w:szCs w:val="23"/>
             <w:u w:val="single"/>
             <w:lang w:val="en-US" w:eastAsia="fr-FR"/>
@@ -382,7 +1250,7 @@
           <w:rPr>
             <w:rFonts w:ascii="Helvetica" w:eastAsia="Times New Roman" w:hAnsi="Helvetica" w:cs="Helvetica"/>
             <w:color w:val="006699"/>
-            <w:sz w:val="23"/>
+            <w:sz w:val="25"/>
             <w:szCs w:val="23"/>
             <w:u w:val="single"/>
             <w:lang w:val="en-US" w:eastAsia="fr-FR"/>
@@ -394,7 +1262,7 @@
           <w:rPr>
             <w:rFonts w:ascii="Helvetica" w:eastAsia="Times New Roman" w:hAnsi="Helvetica" w:cs="Helvetica"/>
             <w:color w:val="006699"/>
-            <w:sz w:val="23"/>
+            <w:sz w:val="25"/>
             <w:szCs w:val="23"/>
             <w:u w:val="single"/>
             <w:lang w:val="en-US" w:eastAsia="fr-FR"/>
@@ -412,17 +1280,17 @@
         <w:rPr>
           <w:rFonts w:ascii="Helvetica" w:eastAsia="Times New Roman" w:hAnsi="Helvetica" w:cs="Helvetica"/>
           <w:color w:val="222222"/>
-          <w:sz w:val="23"/>
-          <w:szCs w:val="23"/>
-          <w:lang w:val="en-US" w:eastAsia="fr-FR"/>
-        </w:rPr>
-      </w:pPr>
-      <w:hyperlink r:id="rId15" w:anchor="_feedback" w:history="1">
+          <w:sz w:val="25"/>
+          <w:szCs w:val="23"/>
+          <w:lang w:val="en-US" w:eastAsia="fr-FR"/>
+        </w:rPr>
+      </w:pPr>
+      <w:hyperlink r:id="rId17" w:anchor="_feedback" w:history="1">
         <w:r>
           <w:rPr>
             <w:rFonts w:ascii="Helvetica" w:eastAsia="Times New Roman" w:hAnsi="Helvetica" w:cs="Helvetica"/>
             <w:color w:val="006699"/>
-            <w:sz w:val="23"/>
+            <w:sz w:val="25"/>
             <w:szCs w:val="23"/>
             <w:u w:val="single"/>
             <w:lang w:val="en-US" w:eastAsia="fr-FR"/>
@@ -440,17 +1308,17 @@
         <w:rPr>
           <w:rFonts w:ascii="Helvetica" w:eastAsia="Times New Roman" w:hAnsi="Helvetica" w:cs="Helvetica"/>
           <w:color w:val="222222"/>
-          <w:sz w:val="23"/>
-          <w:szCs w:val="23"/>
-          <w:lang w:val="en-US" w:eastAsia="fr-FR"/>
-        </w:rPr>
-      </w:pPr>
-      <w:hyperlink r:id="rId16" w:anchor="_advantages" w:history="1">
+          <w:sz w:val="25"/>
+          <w:szCs w:val="23"/>
+          <w:lang w:val="en-US" w:eastAsia="fr-FR"/>
+        </w:rPr>
+      </w:pPr>
+      <w:hyperlink r:id="rId18" w:anchor="_advantages" w:history="1">
         <w:r>
           <w:rPr>
             <w:rFonts w:ascii="Helvetica" w:eastAsia="Times New Roman" w:hAnsi="Helvetica" w:cs="Helvetica"/>
             <w:color w:val="006699"/>
-            <w:sz w:val="23"/>
+            <w:sz w:val="25"/>
             <w:szCs w:val="23"/>
             <w:u w:val="single"/>
             <w:lang w:val="en-US" w:eastAsia="fr-FR"/>
@@ -468,17 +1336,17 @@
         <w:rPr>
           <w:rFonts w:ascii="Helvetica" w:eastAsia="Times New Roman" w:hAnsi="Helvetica" w:cs="Helvetica"/>
           <w:color w:val="222222"/>
-          <w:sz w:val="23"/>
-          <w:szCs w:val="23"/>
-          <w:lang w:val="en-US" w:eastAsia="fr-FR"/>
-        </w:rPr>
-      </w:pPr>
-      <w:hyperlink r:id="rId17" w:anchor="_things_to_be_checked" w:history="1">
+          <w:sz w:val="25"/>
+          <w:szCs w:val="23"/>
+          <w:lang w:val="en-US" w:eastAsia="fr-FR"/>
+        </w:rPr>
+      </w:pPr>
+      <w:hyperlink r:id="rId19" w:anchor="_things_to_be_checked" w:history="1">
         <w:r>
           <w:rPr>
             <w:rFonts w:ascii="Helvetica" w:eastAsia="Times New Roman" w:hAnsi="Helvetica" w:cs="Helvetica"/>
             <w:color w:val="006699"/>
-            <w:sz w:val="23"/>
+            <w:sz w:val="25"/>
             <w:szCs w:val="23"/>
             <w:u w:val="single"/>
             <w:lang w:val="en-US" w:eastAsia="fr-FR"/>
@@ -496,17 +1364,17 @@
         <w:rPr>
           <w:rFonts w:ascii="Helvetica" w:eastAsia="Times New Roman" w:hAnsi="Helvetica" w:cs="Helvetica"/>
           <w:color w:val="222222"/>
-          <w:sz w:val="23"/>
-          <w:szCs w:val="23"/>
-          <w:lang w:val="en-US" w:eastAsia="fr-FR"/>
-        </w:rPr>
-      </w:pPr>
-      <w:hyperlink r:id="rId18" w:anchor="_recommendations_and_way_forward" w:history="1">
+          <w:sz w:val="25"/>
+          <w:szCs w:val="23"/>
+          <w:lang w:val="en-US" w:eastAsia="fr-FR"/>
+        </w:rPr>
+      </w:pPr>
+      <w:hyperlink r:id="rId20" w:anchor="_recommendations_and_way_forward" w:history="1">
         <w:r>
           <w:rPr>
             <w:rFonts w:ascii="Helvetica" w:eastAsia="Times New Roman" w:hAnsi="Helvetica" w:cs="Helvetica"/>
             <w:color w:val="006699"/>
-            <w:sz w:val="23"/>
+            <w:sz w:val="25"/>
             <w:szCs w:val="23"/>
             <w:u w:val="single"/>
             <w:lang w:val="en-US" w:eastAsia="fr-FR"/>
@@ -524,17 +1392,17 @@
         <w:rPr>
           <w:rFonts w:ascii="Helvetica" w:eastAsia="Times New Roman" w:hAnsi="Helvetica" w:cs="Helvetica"/>
           <w:color w:val="222222"/>
-          <w:sz w:val="23"/>
-          <w:szCs w:val="23"/>
-          <w:lang w:val="en-US" w:eastAsia="fr-FR"/>
-        </w:rPr>
-      </w:pPr>
-      <w:hyperlink r:id="rId19" w:anchor="_annex_a" w:history="1">
+          <w:sz w:val="25"/>
+          <w:szCs w:val="23"/>
+          <w:lang w:val="en-US" w:eastAsia="fr-FR"/>
+        </w:rPr>
+      </w:pPr>
+      <w:hyperlink r:id="rId21" w:anchor="_annex_a" w:history="1">
         <w:r>
           <w:rPr>
             <w:rFonts w:ascii="Helvetica" w:eastAsia="Times New Roman" w:hAnsi="Helvetica" w:cs="Helvetica"/>
             <w:color w:val="006699"/>
-            <w:sz w:val="23"/>
+            <w:sz w:val="25"/>
             <w:szCs w:val="23"/>
             <w:u w:val="single"/>
             <w:lang w:val="en-US" w:eastAsia="fr-FR"/>
@@ -552,17 +1420,17 @@
         <w:rPr>
           <w:rFonts w:ascii="Helvetica" w:eastAsia="Times New Roman" w:hAnsi="Helvetica" w:cs="Helvetica"/>
           <w:color w:val="222222"/>
-          <w:sz w:val="23"/>
-          <w:szCs w:val="23"/>
-          <w:lang w:val="en-US" w:eastAsia="fr-FR"/>
-        </w:rPr>
-      </w:pPr>
-      <w:hyperlink r:id="rId20" w:anchor="_annex_b" w:history="1">
+          <w:sz w:val="25"/>
+          <w:szCs w:val="23"/>
+          <w:lang w:val="en-US" w:eastAsia="fr-FR"/>
+        </w:rPr>
+      </w:pPr>
+      <w:hyperlink r:id="rId22" w:anchor="_annex_b" w:history="1">
         <w:r>
           <w:rPr>
             <w:rFonts w:ascii="Helvetica" w:eastAsia="Times New Roman" w:hAnsi="Helvetica" w:cs="Helvetica"/>
             <w:color w:val="006699"/>
-            <w:sz w:val="23"/>
+            <w:sz w:val="25"/>
             <w:szCs w:val="23"/>
             <w:u w:val="single"/>
             <w:lang w:val="en-US" w:eastAsia="fr-FR"/>
@@ -573,10 +1441,6 @@
     </w:p>
     <w:p>
       <w:pPr>
-        <w:shd w:val="clear" w:color="auto" w:fill="FFFFFF"/>
-        <w:spacing w:before="240" w:after="120" w:line="240" w:lineRule="auto"/>
-        <w:jc w:val="both"/>
-        <w:outlineLvl w:val="1"/>
         <w:rPr>
           <w:rFonts w:ascii="Helvetica" w:eastAsia="Times New Roman" w:hAnsi="Helvetica" w:cs="Helvetica"/>
           <w:color w:val="000000"/>
@@ -585,6 +1449,33 @@
           <w:lang w:val="en-US" w:eastAsia="fr-FR"/>
         </w:rPr>
       </w:pPr>
+      <w:r>
+        <w:rPr>
+          <w:rFonts w:ascii="Helvetica" w:eastAsia="Times New Roman" w:hAnsi="Helvetica" w:cs="Helvetica"/>
+          <w:color w:val="000000"/>
+          <w:sz w:val="55"/>
+          <w:szCs w:val="55"/>
+          <w:lang w:val="en-US" w:eastAsia="fr-FR"/>
+        </w:rPr>
+        <w:br w:type="page"/>
+      </w:r>
+    </w:p>
+    <w:p>
+      <w:pPr>
+        <w:shd w:val="clear" w:color="auto" w:fill="FFFFFF"/>
+        <w:spacing w:before="240" w:after="120" w:line="240" w:lineRule="auto"/>
+        <w:jc w:val="both"/>
+        <w:outlineLvl w:val="1"/>
+        <w:rPr>
+          <w:rFonts w:ascii="Helvetica" w:eastAsia="Times New Roman" w:hAnsi="Helvetica" w:cs="Helvetica"/>
+          <w:color w:val="000000"/>
+          <w:sz w:val="55"/>
+          <w:szCs w:val="55"/>
+          <w:lang w:val="en-US" w:eastAsia="fr-FR"/>
+        </w:rPr>
+      </w:pPr>
+      <w:bookmarkStart w:id="0" w:name="_GoBack"/>
+      <w:bookmarkEnd w:id="0"/>
       <w:r>
         <w:rPr>
           <w:rFonts w:ascii="Helvetica" w:eastAsia="Times New Roman" w:hAnsi="Helvetica" w:cs="Helvetica"/>
@@ -942,7 +1833,7 @@
         </w:rPr>
         <w:t xml:space="preserve"> (</w:t>
       </w:r>
-      <w:hyperlink r:id="rId21" w:history="1">
+      <w:hyperlink r:id="rId23" w:history="1">
         <w:r>
           <w:rPr>
             <w:rFonts w:ascii="Helvetica" w:eastAsia="Times New Roman" w:hAnsi="Helvetica" w:cs="Helvetica"/>
@@ -1066,7 +1957,6 @@
           <w:szCs w:val="41"/>
           <w:lang w:val="en-US" w:eastAsia="fr-FR"/>
         </w:rPr>
-        <w:lastRenderedPageBreak/>
         <w:t>2.1. GitHub setup</w:t>
       </w:r>
     </w:p>
@@ -1115,7 +2005,7 @@
         </w:rPr>
         <w:t xml:space="preserve"> website </w:t>
       </w:r>
-      <w:hyperlink r:id="rId22" w:history="1">
+      <w:hyperlink r:id="rId24" w:history="1">
         <w:r>
           <w:rPr>
             <w:rFonts w:ascii="Helvetica" w:eastAsia="Times New Roman" w:hAnsi="Helvetica" w:cs="Helvetica"/>
@@ -1138,7 +2028,7 @@
         </w:rPr>
         <w:t>. This allows creation of open repositories for DGIWG projects. Concerning the DGIWG experiment, the WPS test has been run under </w:t>
       </w:r>
-      <w:hyperlink r:id="rId23" w:history="1">
+      <w:hyperlink r:id="rId25" w:history="1">
         <w:r>
           <w:rPr>
             <w:rFonts w:ascii="Helvetica" w:eastAsia="Times New Roman" w:hAnsi="Helvetica" w:cs="Helvetica"/>
@@ -1202,7 +2092,7 @@
                     </pic:cNvPicPr>
                   </pic:nvPicPr>
                   <pic:blipFill>
-                    <a:blip r:embed="rId24" cstate="print">
+                    <a:blip r:embed="rId26" cstate="print">
                       <a:extLst>
                         <a:ext uri="{28A0092B-C50C-407E-A947-70E740481C1C}">
                           <a14:useLocalDpi xmlns:a14="http://schemas.microsoft.com/office/drawing/2010/main" val="0"/>
@@ -1425,7 +2315,7 @@
         </w:rPr>
         <w:t>Git/GitHub tutorial has been created to present to the DGIWG WSTP experts and more globally to DGIWG members during side sessions and DGIWG TP plenary </w:t>
       </w:r>
-      <w:hyperlink r:id="rId25" w:history="1">
+      <w:hyperlink r:id="rId27" w:history="1">
         <w:r>
           <w:rPr>
             <w:rFonts w:ascii="Helvetica" w:eastAsia="Times New Roman" w:hAnsi="Helvetica" w:cs="Helvetica"/>
@@ -1472,7 +2362,7 @@
         </w:rPr>
         <w:t>A test repository (sandbox) has been created to help volunteers to play with it before contributing to the project (</w:t>
       </w:r>
-      <w:hyperlink r:id="rId26" w:history="1">
+      <w:hyperlink r:id="rId28" w:history="1">
         <w:r>
           <w:rPr>
             <w:rFonts w:ascii="Helvetica" w:eastAsia="Times New Roman" w:hAnsi="Helvetica" w:cs="Helvetica"/>
@@ -1544,7 +2434,7 @@
         </w:rPr>
         <w:t>First draft of DGIWG template document has been generated for testing purposes </w:t>
       </w:r>
-      <w:hyperlink r:id="rId27" w:history="1">
+      <w:hyperlink r:id="rId29" w:history="1">
         <w:r>
           <w:rPr>
             <w:rFonts w:ascii="Helvetica" w:eastAsia="Times New Roman" w:hAnsi="Helvetica" w:cs="Helvetica"/>
@@ -1608,7 +2498,7 @@
                     </pic:cNvPicPr>
                   </pic:nvPicPr>
                   <pic:blipFill>
-                    <a:blip r:embed="rId28">
+                    <a:blip r:embed="rId30">
                       <a:extLst>
                         <a:ext uri="{28A0092B-C50C-407E-A947-70E740481C1C}">
                           <a14:useLocalDpi xmlns:a14="http://schemas.microsoft.com/office/drawing/2010/main" val="0"/>
@@ -1716,7 +2606,7 @@
         </w:rPr>
         <w:t>P5.05 group has setup a dedicated repository </w:t>
       </w:r>
-      <w:hyperlink r:id="rId29" w:history="1">
+      <w:hyperlink r:id="rId31" w:history="1">
         <w:r>
           <w:rPr>
             <w:rFonts w:ascii="Helvetica" w:eastAsia="Times New Roman" w:hAnsi="Helvetica" w:cs="Helvetica"/>
@@ -1830,7 +2720,7 @@
                     </pic:cNvPicPr>
                   </pic:nvPicPr>
                   <pic:blipFill>
-                    <a:blip r:embed="rId30" cstate="print">
+                    <a:blip r:embed="rId32" cstate="print">
                       <a:extLst>
                         <a:ext uri="{28A0092B-C50C-407E-A947-70E740481C1C}">
                           <a14:useLocalDpi xmlns:a14="http://schemas.microsoft.com/office/drawing/2010/main" val="0"/>
@@ -1954,7 +2844,7 @@
                     </pic:cNvPicPr>
                   </pic:nvPicPr>
                   <pic:blipFill>
-                    <a:blip r:embed="rId31" cstate="print">
+                    <a:blip r:embed="rId33" cstate="print">
                       <a:extLst>
                         <a:ext uri="{28A0092B-C50C-407E-A947-70E740481C1C}">
                           <a14:useLocalDpi xmlns:a14="http://schemas.microsoft.com/office/drawing/2010/main" val="0"/>
@@ -2236,7 +3126,7 @@
                     </pic:cNvPicPr>
                   </pic:nvPicPr>
                   <pic:blipFill>
-                    <a:blip r:embed="rId32" cstate="print">
+                    <a:blip r:embed="rId34" cstate="print">
                       <a:extLst>
                         <a:ext uri="{28A0092B-C50C-407E-A947-70E740481C1C}">
                           <a14:useLocalDpi xmlns:a14="http://schemas.microsoft.com/office/drawing/2010/main" val="0"/>
@@ -2344,7 +3234,7 @@
         </w:rPr>
         <w:t>GitLab is another Git-based repository, offering more or less the same functionalities as GitHub. One of the main difference is that GitLab private repositories are free (public repositories are charged), whereas GitHub offers the opposite (public is free, private is charged). OGC has then investigated use of GitLab and now (announced the 14th of January 2020) offers its own flavor on </w:t>
       </w:r>
-      <w:hyperlink r:id="rId33" w:history="1">
+      <w:hyperlink r:id="rId35" w:history="1">
         <w:r>
           <w:rPr>
             <w:rFonts w:ascii="Helvetica" w:eastAsia="Times New Roman" w:hAnsi="Helvetica" w:cs="Helvetica"/>
@@ -2430,7 +3320,7 @@
                     </pic:cNvPicPr>
                   </pic:nvPicPr>
                   <pic:blipFill>
-                    <a:blip r:embed="rId34" cstate="print">
+                    <a:blip r:embed="rId36" cstate="print">
                       <a:extLst>
                         <a:ext uri="{28A0092B-C50C-407E-A947-70E740481C1C}">
                           <a14:useLocalDpi xmlns:a14="http://schemas.microsoft.com/office/drawing/2010/main" val="0"/>
@@ -2800,7 +3690,7 @@
         </w:rPr>
         <w:t> </w:t>
       </w:r>
-      <w:hyperlink r:id="rId35" w:anchor="Annex" w:history="1">
+      <w:hyperlink r:id="rId37" w:anchor="Annex" w:history="1">
         <w:r>
           <w:rPr>
             <w:rFonts w:ascii="Helvetica" w:eastAsia="Times New Roman" w:hAnsi="Helvetica" w:cs="Helvetica"/>
@@ -2864,7 +3754,7 @@
         </w:rPr>
         <w:t>Access to </w:t>
       </w:r>
-      <w:hyperlink r:id="rId36" w:history="1">
+      <w:hyperlink r:id="rId38" w:history="1">
         <w:r>
           <w:rPr>
             <w:rFonts w:ascii="Helvetica" w:eastAsia="Times New Roman" w:hAnsi="Helvetica" w:cs="Helvetica"/>
@@ -3185,7 +4075,7 @@
         </w:rPr>
         <w:t> on </w:t>
       </w:r>
-      <w:hyperlink r:id="rId37" w:history="1">
+      <w:hyperlink r:id="rId39" w:history="1">
         <w:r>
           <w:rPr>
             <w:rFonts w:ascii="Helvetica" w:eastAsia="Times New Roman" w:hAnsi="Helvetica" w:cs="Helvetica"/>
@@ -3319,7 +4209,7 @@
                     </pic:cNvPicPr>
                   </pic:nvPicPr>
                   <pic:blipFill>
-                    <a:blip r:embed="rId38" cstate="print">
+                    <a:blip r:embed="rId40" cstate="print">
                       <a:extLst>
                         <a:ext uri="{28A0092B-C50C-407E-A947-70E740481C1C}">
                           <a14:useLocalDpi xmlns:a14="http://schemas.microsoft.com/office/drawing/2010/main" val="0"/>
@@ -3528,7 +4418,7 @@
         </w:rPr>
         <w:t>This chapter is inspirated from some OGC guidelines to develop OGC reports (</w:t>
       </w:r>
-      <w:hyperlink r:id="rId39" w:history="1">
+      <w:hyperlink r:id="rId41" w:history="1">
         <w:r>
           <w:rPr>
             <w:rFonts w:ascii="Helvetica" w:eastAsia="Times New Roman" w:hAnsi="Helvetica" w:cs="Helvetica"/>
@@ -3597,7 +4487,7 @@
         </w:rPr>
         <w:t> is required to access </w:t>
       </w:r>
-      <w:hyperlink r:id="rId40" w:history="1">
+      <w:hyperlink r:id="rId42" w:history="1">
         <w:r>
           <w:rPr>
             <w:rFonts w:ascii="Helvetica" w:eastAsia="Times New Roman" w:hAnsi="Helvetica" w:cs="Helvetica"/>
@@ -4019,7 +4909,7 @@
         </w:rPr>
         <w:t>Go to the DGIWG project/repository you want to work on (for example </w:t>
       </w:r>
-      <w:hyperlink r:id="rId41" w:history="1">
+      <w:hyperlink r:id="rId43" w:history="1">
         <w:r>
           <w:rPr>
             <w:rFonts w:ascii="Helvetica" w:eastAsia="Times New Roman" w:hAnsi="Helvetica" w:cs="Helvetica"/>
@@ -4088,7 +4978,7 @@
         </w:rPr>
         <w:t>Clone on your machine your version of the repository (your fork that looks like </w:t>
       </w:r>
-      <w:hyperlink r:id="rId42" w:history="1">
+      <w:hyperlink r:id="rId44" w:history="1">
         <w:r>
           <w:rPr>
             <w:rFonts w:ascii="Helvetica" w:eastAsia="Times New Roman" w:hAnsi="Helvetica" w:cs="Helvetica"/>
@@ -4300,7 +5190,7 @@
         </w:rPr>
         <w:t xml:space="preserve"> Environment" on </w:t>
       </w:r>
-      <w:hyperlink r:id="rId43" w:history="1">
+      <w:hyperlink r:id="rId45" w:history="1">
         <w:r>
           <w:rPr>
             <w:rFonts w:ascii="Helvetica" w:eastAsia="Times New Roman" w:hAnsi="Helvetica" w:cs="Helvetica"/>
@@ -4450,7 +5340,7 @@
         </w:rPr>
         <w:t xml:space="preserve"> will push your local changes to your own branch of the repository (</w:t>
       </w:r>
-      <w:hyperlink r:id="rId44" w:history="1">
+      <w:hyperlink r:id="rId46" w:history="1">
         <w:r>
           <w:rPr>
             <w:rFonts w:ascii="Helvetica" w:eastAsia="Times New Roman" w:hAnsi="Helvetica" w:cs="Helvetica"/>
@@ -4543,7 +5433,7 @@
         </w:rPr>
         <w:t>create a new pull request (from your own fork on github.com, for example </w:t>
       </w:r>
-      <w:hyperlink r:id="rId45" w:history="1">
+      <w:hyperlink r:id="rId47" w:history="1">
         <w:r>
           <w:rPr>
             <w:rFonts w:ascii="Helvetica" w:eastAsia="Times New Roman" w:hAnsi="Helvetica" w:cs="Helvetica"/>
@@ -4618,7 +5508,7 @@
         </w:rPr>
         <w:t xml:space="preserve"> pull request has then to be discussed and accepted by admin of the DGIWG repo (</w:t>
       </w:r>
-      <w:hyperlink r:id="rId46" w:history="1">
+      <w:hyperlink r:id="rId48" w:history="1">
         <w:r>
           <w:rPr>
             <w:rFonts w:ascii="Helvetica" w:eastAsia="Times New Roman" w:hAnsi="Helvetica" w:cs="Helvetica"/>
@@ -4707,7 +5597,7 @@
         </w:rPr>
         <w:t>comparing your local copy to the DGIWG branch </w:t>
       </w:r>
-      <w:hyperlink r:id="rId47" w:history="1">
+      <w:hyperlink r:id="rId49" w:history="1">
         <w:r>
           <w:rPr>
             <w:rFonts w:ascii="Helvetica" w:eastAsia="Times New Roman" w:hAnsi="Helvetica" w:cs="Helvetica"/>
@@ -4751,7 +5641,7 @@
         </w:rPr>
         <w:t>make a merge (this will update your local clone of your own repository), then your local Copy = the DGIWG online repo (</w:t>
       </w:r>
-      <w:hyperlink r:id="rId48" w:history="1">
+      <w:hyperlink r:id="rId50" w:history="1">
         <w:r>
           <w:rPr>
             <w:rFonts w:ascii="Helvetica" w:eastAsia="Times New Roman" w:hAnsi="Helvetica" w:cs="Helvetica"/>
@@ -4795,7 +5685,7 @@
         </w:rPr>
         <w:t>push it to the origin (this will update your online copy </w:t>
       </w:r>
-      <w:hyperlink r:id="rId49" w:history="1">
+      <w:hyperlink r:id="rId51" w:history="1">
         <w:r>
           <w:rPr>
             <w:rFonts w:ascii="Helvetica" w:eastAsia="Times New Roman" w:hAnsi="Helvetica" w:cs="Helvetica"/>
@@ -4814,7 +5704,7 @@
         </w:rPr>
         <w:t>), then </w:t>
       </w:r>
-      <w:hyperlink r:id="rId50" w:history="1">
+      <w:hyperlink r:id="rId52" w:history="1">
         <w:r>
           <w:rPr>
             <w:rFonts w:ascii="Helvetica" w:eastAsia="Times New Roman" w:hAnsi="Helvetica" w:cs="Helvetica"/>
@@ -4833,7 +5723,7 @@
         </w:rPr>
         <w:t> = </w:t>
       </w:r>
-      <w:hyperlink r:id="rId51" w:history="1">
+      <w:hyperlink r:id="rId53" w:history="1">
         <w:r>
           <w:rPr>
             <w:rFonts w:ascii="Helvetica" w:eastAsia="Times New Roman" w:hAnsi="Helvetica" w:cs="Helvetica"/>
@@ -4932,7 +5822,7 @@
           <w:lang w:val="en-US" w:eastAsia="fr-FR"/>
         </w:rPr>
       </w:pPr>
-      <w:hyperlink r:id="rId52" w:history="1">
+      <w:hyperlink r:id="rId54" w:history="1">
         <w:proofErr w:type="spellStart"/>
         <w:r>
           <w:rPr>
@@ -6964,6 +7854,20 @@
       <w:szCs w:val="16"/>
     </w:rPr>
   </w:style>
+  <w:style w:type="paragraph" w:customStyle="1" w:styleId="tableblock">
+    <w:name w:val="tableblock"/>
+    <w:basedOn w:val="Normal"/>
+    <w:rsid w:val="003A1AD8"/>
+    <w:pPr>
+      <w:spacing w:before="100" w:beforeAutospacing="1" w:after="100" w:afterAutospacing="1" w:line="240" w:lineRule="auto"/>
+    </w:pPr>
+    <w:rPr>
+      <w:rFonts w:ascii="Times New Roman" w:eastAsia="Times New Roman" w:hAnsi="Times New Roman" w:cs="Times New Roman"/>
+      <w:sz w:val="24"/>
+      <w:szCs w:val="24"/>
+      <w:lang w:eastAsia="fr-FR"/>
+    </w:rPr>
+  </w:style>
 </w:styles>
 </file>
 
@@ -7342,6 +8246,20 @@
       <w:szCs w:val="16"/>
     </w:rPr>
   </w:style>
+  <w:style w:type="paragraph" w:customStyle="1" w:styleId="tableblock">
+    <w:name w:val="tableblock"/>
+    <w:basedOn w:val="Normal"/>
+    <w:rsid w:val="003A1AD8"/>
+    <w:pPr>
+      <w:spacing w:before="100" w:beforeAutospacing="1" w:after="100" w:afterAutospacing="1" w:line="240" w:lineRule="auto"/>
+    </w:pPr>
+    <w:rPr>
+      <w:rFonts w:ascii="Times New Roman" w:eastAsia="Times New Roman" w:hAnsi="Times New Roman" w:cs="Times New Roman"/>
+      <w:sz w:val="24"/>
+      <w:szCs w:val="24"/>
+      <w:lang w:eastAsia="fr-FR"/>
+    </w:rPr>
+  </w:style>
 </w:styles>
 </file>
 

</xml_diff>